<commit_message>
docs(Docs D03): Añadida documentación del D03
Se ha añadido el reporte de horas del Student #5 de cada entrega
individualmente y se ha actualizado el fichero de Requirements del
Student #5

REFS #233
</commit_message>
<xml_diff>
--- a/reports/D03/Student #5/05 - Requirements - Student #5.docx
+++ b/reports/D03/Student #5/05 - Requirements - Student #5.docx
@@ -576,21 +576,7 @@
                   <w:rPr>
                     <w:rFonts w:asciiTheme="majorHAnsi" w:hAnsiTheme="majorHAnsi" w:cstheme="majorHAnsi"/>
                   </w:rPr>
-                  <w:t xml:space="preserve">Sevilla </w:t>
-                </w:r>
-                <w:proofErr w:type="spellStart"/>
-                <w:r>
-                  <w:rPr>
-                    <w:rFonts w:asciiTheme="majorHAnsi" w:hAnsiTheme="majorHAnsi" w:cstheme="majorHAnsi"/>
-                  </w:rPr>
-                  <w:t>Febrero</w:t>
-                </w:r>
-                <w:proofErr w:type="spellEnd"/>
-                <w:r>
-                  <w:rPr>
-                    <w:rFonts w:asciiTheme="majorHAnsi" w:hAnsiTheme="majorHAnsi" w:cstheme="majorHAnsi"/>
-                  </w:rPr>
-                  <w:t xml:space="preserve"> 18, 2025 </w:t>
+                  <w:t xml:space="preserve">Sevilla Febrero 18, 2025 </w:t>
                 </w:r>
                 <w:r>
                   <w:rPr>
@@ -2123,7 +2109,13 @@
         </w:sdtPr>
         <w:sdtContent>
           <w:r>
-            <w:t xml:space="preserve">    </w:t>
+            <w:t xml:space="preserve"> </w:t>
+          </w:r>
+          <w:r>
+            <w:t>X</w:t>
+          </w:r>
+          <w:r>
+            <w:t xml:space="preserve">  </w:t>
           </w:r>
         </w:sdtContent>
       </w:sdt>
@@ -2212,7 +2204,13 @@
         </w:sdtPr>
         <w:sdtContent>
           <w:r>
-            <w:t xml:space="preserve">    </w:t>
+            <w:t xml:space="preserve"> </w:t>
+          </w:r>
+          <w:r>
+            <w:t>X</w:t>
+          </w:r>
+          <w:r>
+            <w:t xml:space="preserve">  </w:t>
           </w:r>
         </w:sdtContent>
       </w:sdt>
@@ -2323,7 +2321,13 @@
         </w:sdtPr>
         <w:sdtContent>
           <w:r>
-            <w:t xml:space="preserve">    </w:t>
+            <w:t xml:space="preserve"> </w:t>
+          </w:r>
+          <w:r>
+            <w:t>X</w:t>
+          </w:r>
+          <w:r>
+            <w:t xml:space="preserve">  </w:t>
           </w:r>
         </w:sdtContent>
       </w:sdt>
@@ -9067,7 +9071,9 @@
     <w:rsid w:val="001942D6"/>
     <w:rsid w:val="001B7228"/>
     <w:rsid w:val="001F6D99"/>
+    <w:rsid w:val="002E09B1"/>
     <w:rsid w:val="00311D70"/>
+    <w:rsid w:val="00321F8E"/>
     <w:rsid w:val="00362E40"/>
     <w:rsid w:val="003936CA"/>
     <w:rsid w:val="003F3911"/>

</xml_diff>